<commit_message>
- Added calculation for derivative peaks and valleys
</commit_message>
<xml_diff>
--- a/Test files/documentation/Detecting DTMF start and stop.docx
+++ b/Test files/documentation/Detecting DTMF start and stop.docx
@@ -155,8 +155,30 @@
             <w:r>
               <w:t>First tone ends at index 850</w:t>
             </w:r>
-            <w:bookmarkStart w:id="0" w:name="_GoBack"/>
-            <w:bookmarkEnd w:id="0"/>
+          </w:p>
+          <w:p>
+            <w:pPr>
+              <w:pStyle w:val="ListParagraph"/>
+              <w:numPr>
+                <w:ilvl w:val="0"/>
+                <w:numId w:val="1"/>
+              </w:numPr>
+            </w:pPr>
+            <w:r>
+              <w:t>Second tone starts at index 1600</w:t>
+            </w:r>
+          </w:p>
+          <w:p>
+            <w:pPr>
+              <w:pStyle w:val="ListParagraph"/>
+              <w:numPr>
+                <w:ilvl w:val="0"/>
+                <w:numId w:val="1"/>
+              </w:numPr>
+            </w:pPr>
+            <w:r>
+              <w:t>Second tone ends at index 2500</w:t>
+            </w:r>
           </w:p>
         </w:tc>
       </w:tr>
@@ -175,7 +197,115 @@
           <w:tcPr>
             <w:tcW w:w="8005" w:type="dxa"/>
           </w:tcPr>
+          <w:p>
+            <w:r>
+              <w:rPr>
+                <w:noProof/>
+              </w:rPr>
+              <w:drawing>
+                <wp:inline distT="0" distB="0" distL="0" distR="0" wp14:anchorId="502F2218" wp14:editId="044E7ABA">
+                  <wp:extent cx="4258674" cy="1437791"/>
+                  <wp:effectExtent l="0" t="0" r="8890" b="0"/>
+                  <wp:docPr id="1" name="Picture 1"/>
+                  <wp:cNvGraphicFramePr>
+                    <a:graphicFrameLocks xmlns:a="http://schemas.openxmlformats.org/drawingml/2006/main" noChangeAspect="1"/>
+                  </wp:cNvGraphicFramePr>
+                  <a:graphic xmlns:a="http://schemas.openxmlformats.org/drawingml/2006/main">
+                    <a:graphicData uri="http://schemas.openxmlformats.org/drawingml/2006/picture">
+                      <pic:pic xmlns:pic="http://schemas.openxmlformats.org/drawingml/2006/picture">
+                        <pic:nvPicPr>
+                          <pic:cNvPr id="1" name=""/>
+                          <pic:cNvPicPr/>
+                        </pic:nvPicPr>
+                        <pic:blipFill>
+                          <a:blip r:embed="rId5"/>
+                          <a:stretch>
+                            <a:fillRect/>
+                          </a:stretch>
+                        </pic:blipFill>
+                        <pic:spPr>
+                          <a:xfrm>
+                            <a:off x="0" y="0"/>
+                            <a:ext cx="4315164" cy="1456863"/>
+                          </a:xfrm>
+                          <a:prstGeom prst="rect">
+                            <a:avLst/>
+                          </a:prstGeom>
+                        </pic:spPr>
+                      </pic:pic>
+                    </a:graphicData>
+                  </a:graphic>
+                </wp:inline>
+              </w:drawing>
+            </w:r>
+          </w:p>
           <w:p/>
+          <w:p>
+            <w:r>
+              <w:t xml:space="preserve">The 1600 represents the start index and </w:t>
+            </w:r>
+            <w:r>
+              <w:t>900</w:t>
+            </w:r>
+            <w:r>
+              <w:t xml:space="preserve"> </w:t>
+            </w:r>
+            <w:r>
+              <w:t>is the length after index 1600 so the array subset is from index 1600 to index 1600+900.</w:t>
+            </w:r>
+          </w:p>
+          <w:p>
+            <w:r>
+              <w:t>Confirmed that taking the FFT between these indexes acquires the second DTMF tone which is number 5 with a couple frequency of (</w:t>
+            </w:r>
+            <w:r>
+              <w:t>770Hz, 1335Hz)</w:t>
+            </w:r>
+          </w:p>
+          <w:p>
+            <w:r>
+              <w:rPr>
+                <w:noProof/>
+              </w:rPr>
+              <w:drawing>
+                <wp:inline distT="0" distB="0" distL="0" distR="0" wp14:anchorId="74F55B0D" wp14:editId="522365A5">
+                  <wp:extent cx="4555766" cy="4137181"/>
+                  <wp:effectExtent l="0" t="0" r="0" b="0"/>
+                  <wp:docPr id="2" name="Picture 2"/>
+                  <wp:cNvGraphicFramePr>
+                    <a:graphicFrameLocks xmlns:a="http://schemas.openxmlformats.org/drawingml/2006/main" noChangeAspect="1"/>
+                  </wp:cNvGraphicFramePr>
+                  <a:graphic xmlns:a="http://schemas.openxmlformats.org/drawingml/2006/main">
+                    <a:graphicData uri="http://schemas.openxmlformats.org/drawingml/2006/picture">
+                      <pic:pic xmlns:pic="http://schemas.openxmlformats.org/drawingml/2006/picture">
+                        <pic:nvPicPr>
+                          <pic:cNvPr id="1" name=""/>
+                          <pic:cNvPicPr/>
+                        </pic:nvPicPr>
+                        <pic:blipFill>
+                          <a:blip r:embed="rId6"/>
+                          <a:stretch>
+                            <a:fillRect/>
+                          </a:stretch>
+                        </pic:blipFill>
+                        <pic:spPr>
+                          <a:xfrm>
+                            <a:off x="0" y="0"/>
+                            <a:ext cx="4641198" cy="4214764"/>
+                          </a:xfrm>
+                          <a:prstGeom prst="rect">
+                            <a:avLst/>
+                          </a:prstGeom>
+                        </pic:spPr>
+                      </pic:pic>
+                    </a:graphicData>
+                  </a:graphic>
+                </wp:inline>
+              </w:drawing>
+            </w:r>
+            <w:bookmarkStart w:id="0" w:name="_GoBack"/>
+            <w:bookmarkEnd w:id="0"/>
+          </w:p>
           <w:p/>
         </w:tc>
       </w:tr>

</xml_diff>